<commit_message>
error resolved for XML
</commit_message>
<xml_diff>
--- a/Documentation.docx
+++ b/Documentation.docx
@@ -3,294 +3,519 @@
 <w:document xmlns:wpc="http://schemas.microsoft.com/office/word/2010/wordprocessingCanvas" xmlns:cx="http://schemas.microsoft.com/office/drawing/2014/chartex" xmlns:cx1="http://schemas.microsoft.com/office/drawing/2015/9/8/chartex" xmlns:cx2="http://schemas.microsoft.com/office/drawing/2015/10/21/chartex" xmlns:cx3="http://schemas.microsoft.com/office/drawing/2016/5/9/chartex" xmlns:cx4="http://schemas.microsoft.com/office/drawing/2016/5/10/chartex" xmlns:cx5="http://schemas.microsoft.com/office/drawing/2016/5/11/chartex" xmlns:cx6="http://schemas.microsoft.com/office/drawing/2016/5/12/chartex" xmlns:cx7="http://schemas.microsoft.com/office/drawing/2016/5/13/chartex" xmlns:cx8="http://schemas.microsoft.com/office/drawing/2016/5/14/chartex" xmlns:mc="http://schemas.openxmlformats.org/markup-compatibility/2006" xmlns:aink="http://schemas.microsoft.com/office/drawing/2016/ink" xmlns:am3d="http://schemas.microsoft.com/office/drawing/2017/model3d" xmlns:o="urn:schemas-microsoft-com:office:office" xmlns:r="http://schemas.openxmlformats.org/officeDocument/2006/relationships" xmlns:m="http://schemas.openxmlformats.org/officeDocument/2006/math" xmlns:v="urn:schemas-microsoft-com:vml" xmlns:wp14="http://schemas.microsoft.com/office/word/2010/wordprocessingDrawing" xmlns:wp="http://schemas.openxmlformats.org/drawingml/2006/wordprocessingDrawing" xmlns:w10="urn:schemas-microsoft-com:office:word" xmlns:w="http://schemas.openxmlformats.org/wordprocessingml/2006/main" xmlns:w14="http://schemas.microsoft.com/office/word/2010/wordml" xmlns:w15="http://schemas.microsoft.com/office/word/2012/wordml" xmlns:w16cid="http://schemas.microsoft.com/office/word/2016/wordml/cid" xmlns:w16se="http://schemas.microsoft.com/office/word/2015/wordml/symex" xmlns:wpg="http://schemas.microsoft.com/office/word/2010/wordprocessingGroup" xmlns:wpi="http://schemas.microsoft.com/office/word/2010/wordprocessingInk" xmlns:wne="http://schemas.microsoft.com/office/word/2006/wordml" xmlns:wps="http://schemas.microsoft.com/office/word/2010/wordprocessingShape" mc:Ignorable="w14 w15 w16se w16cid wp14">
   <w:body>
     <w:p>
+      <w:pPr>
+        <w:rPr>
+          <w:sz w:val="28"/>
+        </w:rPr>
+      </w:pPr>
+      <w:r>
+        <w:rPr>
+          <w:b/>
+          <w:sz w:val="28"/>
+        </w:rPr>
+        <w:t>Title</w:t>
+      </w:r>
+      <w:r>
+        <w:rPr>
+          <w:sz w:val="28"/>
+        </w:rPr>
+        <w:t>: Credit Card Processing System</w:t>
+      </w:r>
+    </w:p>
+    <w:p>
+      <w:pPr>
+        <w:rPr>
+          <w:sz w:val="14"/>
+        </w:rPr>
+      </w:pPr>
+    </w:p>
+    <w:p>
+      <w:pPr>
+        <w:pStyle w:val="ListParagraph"/>
+        <w:numPr>
+          <w:ilvl w:val="0"/>
+          <w:numId w:val="7"/>
+        </w:numPr>
+      </w:pPr>
+      <w:r>
+        <w:rPr>
+          <w:b/>
+        </w:rPr>
+        <w:t>Primary Problem</w:t>
+      </w:r>
+      <w:r>
+        <w:t>:</w:t>
+      </w:r>
+    </w:p>
+    <w:p>
+      <w:pPr>
+        <w:ind w:left="360"/>
+      </w:pPr>
+      <w:r>
+        <w:t>The primary problem addressed in this system is the determination of the credit card type based on the given card number. This involves identifying whether a card number corresponds to a Visa, MasterCard, American Express, or Discover card, based on predefined criteria such as the starting digits and the length of the card number.</w:t>
+      </w:r>
+    </w:p>
+    <w:p>
+      <w:pPr>
+        <w:pStyle w:val="ListParagraph"/>
+        <w:numPr>
+          <w:ilvl w:val="0"/>
+          <w:numId w:val="7"/>
+        </w:numPr>
+      </w:pPr>
+      <w:r>
+        <w:rPr>
+          <w:b/>
+        </w:rPr>
+        <w:t>Secondary Problems</w:t>
+      </w:r>
+      <w:r>
+        <w:t>:</w:t>
+      </w:r>
+    </w:p>
+    <w:p>
+      <w:pPr>
+        <w:pStyle w:val="ListParagraph"/>
+        <w:numPr>
+          <w:ilvl w:val="1"/>
+          <w:numId w:val="7"/>
+        </w:numPr>
+      </w:pPr>
+      <w:r>
+        <w:rPr>
+          <w:b/>
+        </w:rPr>
+        <w:t>File Processing</w:t>
+      </w:r>
+      <w:r>
+        <w:t>: Reading and writing different file formats (CSV, XML, JSON) to handle credit card data.</w:t>
+      </w:r>
+    </w:p>
+    <w:p>
+      <w:pPr>
+        <w:pStyle w:val="ListParagraph"/>
+        <w:numPr>
+          <w:ilvl w:val="1"/>
+          <w:numId w:val="7"/>
+        </w:numPr>
+      </w:pPr>
+      <w:r>
+        <w:rPr>
+          <w:b/>
+        </w:rPr>
+        <w:t>Data Representation</w:t>
+      </w:r>
+      <w:r>
+        <w:t>: Creating appropriate data structures to represent and manage credit card information.</w:t>
+      </w:r>
+    </w:p>
+    <w:p>
+      <w:pPr>
+        <w:pStyle w:val="ListParagraph"/>
+        <w:numPr>
+          <w:ilvl w:val="0"/>
+          <w:numId w:val="7"/>
+        </w:numPr>
+      </w:pPr>
+      <w:r>
+        <w:rPr>
+          <w:b/>
+        </w:rPr>
+        <w:t>Design Patterns Used</w:t>
+      </w:r>
+      <w:r>
+        <w:t>:</w:t>
+      </w:r>
+    </w:p>
+    <w:p>
+      <w:pPr>
+        <w:pStyle w:val="ListParagraph"/>
+        <w:numPr>
+          <w:ilvl w:val="1"/>
+          <w:numId w:val="7"/>
+        </w:numPr>
+      </w:pPr>
+      <w:r>
+        <w:rPr>
+          <w:b/>
+        </w:rPr>
+        <w:t>Factory Pattern (Creational Pattern)</w:t>
+      </w:r>
+      <w:r>
+        <w:t>:</w:t>
+      </w:r>
+    </w:p>
+    <w:p>
+      <w:pPr>
+        <w:pStyle w:val="ListParagraph"/>
+        <w:numPr>
+          <w:ilvl w:val="2"/>
+          <w:numId w:val="7"/>
+        </w:numPr>
+      </w:pPr>
+      <w:r>
+        <w:rPr>
+          <w:b/>
+        </w:rPr>
+        <w:t>Usage</w:t>
+      </w:r>
+      <w:r>
+        <w:t xml:space="preserve">: </w:t>
+      </w:r>
+      <w:proofErr w:type="spellStart"/>
+      <w:r>
+        <w:rPr>
+          <w:i/>
+        </w:rPr>
+        <w:t>CreditCardFactory</w:t>
+      </w:r>
+      <w:proofErr w:type="spellEnd"/>
+      <w:r>
+        <w:t xml:space="preserve"> is used to encapsulate the logic for determining the type of a credit card. It provides a static method </w:t>
+      </w:r>
+      <w:proofErr w:type="spellStart"/>
+      <w:r>
+        <w:rPr>
+          <w:i/>
+        </w:rPr>
+        <w:t>getCreditCardType</w:t>
+      </w:r>
+      <w:proofErr w:type="spellEnd"/>
+      <w:r>
+        <w:t xml:space="preserve"> that returns the type based on the card number.</w:t>
+      </w:r>
+    </w:p>
+    <w:p>
+      <w:pPr>
+        <w:pStyle w:val="ListParagraph"/>
+        <w:numPr>
+          <w:ilvl w:val="1"/>
+          <w:numId w:val="7"/>
+        </w:numPr>
+      </w:pPr>
+      <w:r>
+        <w:rPr>
+          <w:b/>
+        </w:rPr>
+        <w:t>Strategy Pattern (Behavioral Pattern)</w:t>
+      </w:r>
+      <w:r>
+        <w:t>:</w:t>
+      </w:r>
+    </w:p>
+    <w:p>
+      <w:pPr>
+        <w:pStyle w:val="ListParagraph"/>
+        <w:numPr>
+          <w:ilvl w:val="2"/>
+          <w:numId w:val="7"/>
+        </w:numPr>
+      </w:pPr>
+      <w:r>
+        <w:rPr>
+          <w:b/>
+        </w:rPr>
+        <w:t>Usage</w:t>
+      </w:r>
+      <w:r>
+        <w:t xml:space="preserve">: </w:t>
+      </w:r>
+      <w:proofErr w:type="spellStart"/>
+      <w:r>
+        <w:rPr>
+          <w:i/>
+        </w:rPr>
+        <w:t>FileProcessor</w:t>
+      </w:r>
+      <w:proofErr w:type="spellEnd"/>
+      <w:r>
+        <w:t xml:space="preserve"> utilizes the Strategy pattern through </w:t>
+      </w:r>
+      <w:proofErr w:type="spellStart"/>
+      <w:r>
+        <w:rPr>
+          <w:i/>
+        </w:rPr>
+        <w:t>FileFormatParser</w:t>
+      </w:r>
+      <w:proofErr w:type="spellEnd"/>
+      <w:r>
+        <w:t xml:space="preserve"> and </w:t>
+      </w:r>
+      <w:proofErr w:type="spellStart"/>
+      <w:r>
+        <w:rPr>
+          <w:i/>
+        </w:rPr>
+        <w:t>FileFormatWriter</w:t>
+      </w:r>
+      <w:proofErr w:type="spellEnd"/>
+      <w:r>
+        <w:t xml:space="preserve"> interfaces, allowing for flexible file processing strategies (CSV, XML, JSON).</w:t>
+      </w:r>
+    </w:p>
+    <w:p>
+      <w:pPr>
+        <w:pStyle w:val="ListParagraph"/>
+        <w:numPr>
+          <w:ilvl w:val="0"/>
+          <w:numId w:val="7"/>
+        </w:numPr>
+      </w:pPr>
+      <w:r>
+        <w:rPr>
+          <w:b/>
+        </w:rPr>
+        <w:t>Consequences of Using These Patterns</w:t>
+      </w:r>
+      <w:r>
+        <w:t>:</w:t>
+      </w:r>
+    </w:p>
+    <w:p>
+      <w:pPr>
+        <w:pStyle w:val="ListParagraph"/>
+        <w:numPr>
+          <w:ilvl w:val="1"/>
+          <w:numId w:val="7"/>
+        </w:numPr>
+      </w:pPr>
+      <w:r>
+        <w:rPr>
+          <w:b/>
+        </w:rPr>
+        <w:t>Factory Pattern</w:t>
+      </w:r>
+      <w:r>
+        <w:t>:</w:t>
+      </w:r>
+    </w:p>
+    <w:p>
+      <w:pPr>
+        <w:pStyle w:val="ListParagraph"/>
+        <w:numPr>
+          <w:ilvl w:val="2"/>
+          <w:numId w:val="7"/>
+        </w:numPr>
+      </w:pPr>
+      <w:r>
+        <w:rPr>
+          <w:b/>
+        </w:rPr>
+        <w:t>Pros</w:t>
+      </w:r>
+      <w:r>
+        <w:t>:</w:t>
+      </w:r>
+      <w:r>
+        <w:t xml:space="preserve"> </w:t>
+      </w:r>
+      <w:r>
+        <w:t>Encapsulates card type determination logic, making the system easy to modify and extend.</w:t>
+      </w:r>
+      <w:r>
+        <w:t xml:space="preserve"> </w:t>
+      </w:r>
+      <w:r>
+        <w:t>Reduces coupling by not requiring clients to know the specifics of card type determination.</w:t>
+      </w:r>
+    </w:p>
+    <w:p>
+      <w:pPr>
+        <w:pStyle w:val="ListParagraph"/>
+        <w:numPr>
+          <w:ilvl w:val="2"/>
+          <w:numId w:val="7"/>
+        </w:numPr>
+      </w:pPr>
+      <w:r>
+        <w:rPr>
+          <w:b/>
+        </w:rPr>
+        <w:t>Cons</w:t>
+      </w:r>
+      <w:r>
+        <w:t>:</w:t>
+      </w:r>
+      <w:r>
+        <w:t xml:space="preserve"> </w:t>
+      </w:r>
+      <w:r>
+        <w:t>Can lead to complex code structure if many card types with different validation criteria are added.</w:t>
+      </w:r>
+    </w:p>
+    <w:p>
+      <w:pPr>
+        <w:pStyle w:val="ListParagraph"/>
+        <w:numPr>
+          <w:ilvl w:val="1"/>
+          <w:numId w:val="7"/>
+        </w:numPr>
+      </w:pPr>
+      <w:r>
+        <w:rPr>
+          <w:b/>
+        </w:rPr>
+        <w:t>Strategy Pattern</w:t>
+      </w:r>
+      <w:r>
+        <w:t>:</w:t>
+      </w:r>
+    </w:p>
+    <w:p>
+      <w:pPr>
+        <w:pStyle w:val="ListParagraph"/>
+        <w:numPr>
+          <w:ilvl w:val="2"/>
+          <w:numId w:val="7"/>
+        </w:numPr>
+      </w:pPr>
+      <w:r>
+        <w:rPr>
+          <w:b/>
+        </w:rPr>
+        <w:t>Pros</w:t>
+      </w:r>
+      <w:r>
+        <w:t>:</w:t>
+      </w:r>
+      <w:r>
+        <w:t xml:space="preserve"> </w:t>
+      </w:r>
+      <w:r>
+        <w:t>Provides flexibility to change file processing strategies without modifying the client code.</w:t>
+      </w:r>
+      <w:r>
+        <w:t xml:space="preserve"> </w:t>
+      </w:r>
+      <w:r>
+        <w:t>Promotes the open/closed principle by allowing new file formats to be added without changing existing code.</w:t>
+      </w:r>
+    </w:p>
+    <w:p>
+      <w:pPr>
+        <w:pStyle w:val="ListParagraph"/>
+        <w:numPr>
+          <w:ilvl w:val="2"/>
+          <w:numId w:val="7"/>
+        </w:numPr>
+      </w:pPr>
+      <w:r>
+        <w:rPr>
+          <w:b/>
+        </w:rPr>
+        <w:t>Cons</w:t>
+      </w:r>
+      <w:r>
+        <w:t>:</w:t>
+      </w:r>
+      <w:r>
+        <w:t xml:space="preserve"> </w:t>
+      </w:r>
+      <w:r>
+        <w:t>The strategy interface can become large or complex if there are too many different file formats to support.</w:t>
+      </w:r>
+    </w:p>
+    <w:p/>
+    <w:p/>
+    <w:p/>
+    <w:p/>
+    <w:p/>
+    <w:p/>
+    <w:p/>
+    <w:p>
+      <w:pPr>
+        <w:rPr>
+          <w:b/>
+        </w:rPr>
+      </w:pPr>
+      <w:r>
+        <w:rPr>
+          <w:b/>
+        </w:rPr>
+        <w:t>DIAGRAM:</w:t>
+      </w:r>
+    </w:p>
+    <w:p>
+      <w:r>
+        <w:rPr>
+          <w:noProof/>
+        </w:rPr>
+        <w:drawing>
+          <wp:inline distT="0" distB="0" distL="0" distR="0">
+            <wp:extent cx="5943600" cy="5125720"/>
+            <wp:effectExtent l="0" t="0" r="0" b="0"/>
+            <wp:docPr id="1" name="Picture 1"/>
+            <wp:cNvGraphicFramePr>
+              <a:graphicFrameLocks xmlns:a="http://schemas.openxmlformats.org/drawingml/2006/main" noChangeAspect="1"/>
+            </wp:cNvGraphicFramePr>
+            <a:graphic xmlns:a="http://schemas.openxmlformats.org/drawingml/2006/main">
+              <a:graphicData uri="http://schemas.openxmlformats.org/drawingml/2006/picture">
+                <pic:pic xmlns:pic="http://schemas.openxmlformats.org/drawingml/2006/picture">
+                  <pic:nvPicPr>
+                    <pic:cNvPr id="1" name="Untitled Diagram.jpg"/>
+                    <pic:cNvPicPr/>
+                  </pic:nvPicPr>
+                  <pic:blipFill>
+                    <a:blip r:embed="rId7">
+                      <a:extLst>
+                        <a:ext uri="{28A0092B-C50C-407E-A947-70E740481C1C}">
+                          <a14:useLocalDpi xmlns:a14="http://schemas.microsoft.com/office/drawing/2010/main" val="0"/>
+                        </a:ext>
+                      </a:extLst>
+                    </a:blip>
+                    <a:stretch>
+                      <a:fillRect/>
+                    </a:stretch>
+                  </pic:blipFill>
+                  <pic:spPr>
+                    <a:xfrm>
+                      <a:off x="0" y="0"/>
+                      <a:ext cx="5943600" cy="5125720"/>
+                    </a:xfrm>
+                    <a:prstGeom prst="rect">
+                      <a:avLst/>
+                    </a:prstGeom>
+                  </pic:spPr>
+                </pic:pic>
+              </a:graphicData>
+            </a:graphic>
+          </wp:inline>
+        </w:drawing>
+      </w:r>
+      <w:r>
+        <w:br/>
+      </w:r>
+      <w:r>
+        <w:br/>
+      </w:r>
+      <w:r>
+        <w:br/>
+      </w:r>
+      <w:r>
+        <w:rPr>
+          <w:b/>
+        </w:rPr>
+        <w:t>GITHUB LINK:</w:t>
+      </w:r>
+      <w:r>
+        <w:br/>
+      </w:r>
+      <w:hyperlink r:id="rId8" w:history="1">
+        <w:r>
+          <w:rPr>
+            <w:rStyle w:val="Hyperlink"/>
+          </w:rPr>
+          <w:t>https://github.com/gopinathsjsu/individual-project-Dead-Stone</w:t>
+        </w:r>
+      </w:hyperlink>
+    </w:p>
+    <w:p>
       <w:bookmarkStart w:id="0" w:name="_GoBack"/>
-      <w:r>
-        <w:rPr>
-          <w:b/>
-        </w:rPr>
-        <w:t>Title</w:t>
-      </w:r>
-      <w:r>
-        <w:t>: Credit Card Processing System</w:t>
-      </w:r>
-    </w:p>
-    <w:p>
-      <w:r>
-        <w:t xml:space="preserve">1. </w:t>
-      </w:r>
-      <w:r>
-        <w:rPr>
-          <w:b/>
-        </w:rPr>
-        <w:t>Primary Problem</w:t>
-      </w:r>
-      <w:r>
-        <w:t>:</w:t>
-      </w:r>
-    </w:p>
-    <w:p>
-      <w:r>
-        <w:t>The primary problem addressed in this system is the determination of the credit card type based on the given card number. This involves identifying whether a card number corresponds to a Visa, MasterCard, American Express, or Discover card, based on predefined criteria such as the starting digits and the length of the card number.</w:t>
-      </w:r>
-    </w:p>
-    <w:p>
-      <w:r>
-        <w:t xml:space="preserve">2. </w:t>
-      </w:r>
-      <w:r>
-        <w:rPr>
-          <w:b/>
-        </w:rPr>
-        <w:t>Secondary Problems</w:t>
-      </w:r>
-      <w:r>
-        <w:t>:</w:t>
-      </w:r>
-    </w:p>
-    <w:p>
-      <w:r>
-        <w:rPr>
-          <w:b/>
-        </w:rPr>
-        <w:t>File Processing</w:t>
-      </w:r>
-      <w:r>
-        <w:t>: Reading and writing different file formats (CSV, XML, JSON) to handle credit card data.</w:t>
-      </w:r>
-    </w:p>
-    <w:p>
-      <w:r>
-        <w:rPr>
-          <w:b/>
-        </w:rPr>
-        <w:t>Data Representation</w:t>
-      </w:r>
-      <w:r>
-        <w:t>: Creating appropriate data structures to represent and manage credit card information.</w:t>
-      </w:r>
-    </w:p>
-    <w:p>
-      <w:r>
-        <w:t xml:space="preserve">3. </w:t>
-      </w:r>
-      <w:r>
-        <w:rPr>
-          <w:b/>
-        </w:rPr>
-        <w:t>Design Patterns Used</w:t>
-      </w:r>
-      <w:r>
-        <w:t>:</w:t>
-      </w:r>
-    </w:p>
-    <w:p>
-      <w:r>
-        <w:t xml:space="preserve">a. </w:t>
-      </w:r>
-      <w:r>
-        <w:rPr>
-          <w:b/>
-        </w:rPr>
-        <w:t>Factory Pattern (Creational Pattern)</w:t>
-      </w:r>
-      <w:r>
-        <w:t>:</w:t>
-      </w:r>
-    </w:p>
-    <w:p>
-      <w:r>
-        <w:rPr>
-          <w:b/>
-        </w:rPr>
-        <w:t>Usage</w:t>
-      </w:r>
-      <w:r>
-        <w:t xml:space="preserve">: </w:t>
-      </w:r>
-      <w:proofErr w:type="spellStart"/>
-      <w:r>
-        <w:t>CreditCardFactory</w:t>
-      </w:r>
-      <w:proofErr w:type="spellEnd"/>
-      <w:r>
-        <w:t xml:space="preserve"> is used to encapsulate the logic for determining the type of a credit card. It provides a static method </w:t>
-      </w:r>
-      <w:proofErr w:type="spellStart"/>
-      <w:r>
-        <w:t>getCreditCardType</w:t>
-      </w:r>
-      <w:proofErr w:type="spellEnd"/>
-      <w:r>
-        <w:t xml:space="preserve"> that returns the type based on the card number.</w:t>
-      </w:r>
-    </w:p>
-    <w:p>
-      <w:r>
-        <w:t xml:space="preserve">b. </w:t>
-      </w:r>
-      <w:r>
-        <w:rPr>
-          <w:b/>
-        </w:rPr>
-        <w:t>Strategy Pattern (Behavioral Pattern)</w:t>
-      </w:r>
-      <w:r>
-        <w:t>:</w:t>
-      </w:r>
-    </w:p>
-    <w:p>
-      <w:r>
-        <w:rPr>
-          <w:b/>
-        </w:rPr>
-        <w:t>Usage</w:t>
-      </w:r>
-      <w:r>
-        <w:t xml:space="preserve">: </w:t>
-      </w:r>
-      <w:proofErr w:type="spellStart"/>
-      <w:r>
-        <w:t>FileProcessor</w:t>
-      </w:r>
-      <w:proofErr w:type="spellEnd"/>
-      <w:r>
-        <w:t xml:space="preserve"> utilizes the Strategy pattern through </w:t>
-      </w:r>
-      <w:proofErr w:type="spellStart"/>
-      <w:r>
-        <w:t>FileFormatParser</w:t>
-      </w:r>
-      <w:proofErr w:type="spellEnd"/>
-      <w:r>
-        <w:t xml:space="preserve"> and </w:t>
-      </w:r>
-      <w:proofErr w:type="spellStart"/>
-      <w:r>
-        <w:t>FileFormatWriter</w:t>
-      </w:r>
-      <w:proofErr w:type="spellEnd"/>
-      <w:r>
-        <w:t xml:space="preserve"> interfaces, allowing for flexible file processing strategies (CSV, XML, JSON).</w:t>
-      </w:r>
-    </w:p>
-    <w:p>
-      <w:r>
-        <w:t xml:space="preserve">4. </w:t>
-      </w:r>
-      <w:r>
-        <w:rPr>
-          <w:b/>
-        </w:rPr>
-        <w:t>Consequences of Using These Patterns</w:t>
-      </w:r>
-      <w:r>
-        <w:t>:</w:t>
-      </w:r>
-    </w:p>
-    <w:p>
-      <w:r>
-        <w:rPr>
-          <w:b/>
-        </w:rPr>
-        <w:t>Factory Pattern</w:t>
-      </w:r>
-      <w:r>
-        <w:t>:</w:t>
-      </w:r>
-    </w:p>
-    <w:p>
-      <w:r>
-        <w:rPr>
-          <w:b/>
-        </w:rPr>
-        <w:t>Pros</w:t>
-      </w:r>
-      <w:r>
-        <w:t>:</w:t>
-      </w:r>
-      <w:r>
-        <w:t xml:space="preserve"> </w:t>
-      </w:r>
-      <w:r>
-        <w:t>Encapsulates card type determination logic, making the system easy to modify and extend.</w:t>
-      </w:r>
-    </w:p>
-    <w:p>
-      <w:r>
-        <w:t>Reduces coupling by not requiring clients to know the specifics of card type determination.</w:t>
-      </w:r>
-    </w:p>
-    <w:p>
-      <w:r>
-        <w:rPr>
-          <w:b/>
-        </w:rPr>
-        <w:t>Cons</w:t>
-      </w:r>
-      <w:r>
-        <w:t>:</w:t>
-      </w:r>
-      <w:r>
-        <w:t xml:space="preserve"> </w:t>
-      </w:r>
-      <w:r>
-        <w:t>Can lead to complex code structure if many card types with different validation criteria are added.</w:t>
-      </w:r>
-    </w:p>
-    <w:p>
-      <w:r>
-        <w:rPr>
-          <w:b/>
-        </w:rPr>
-        <w:t>Strategy Pattern</w:t>
-      </w:r>
-      <w:r>
-        <w:t>:</w:t>
-      </w:r>
-    </w:p>
-    <w:p>
-      <w:r>
-        <w:rPr>
-          <w:b/>
-        </w:rPr>
-        <w:t>Pros</w:t>
-      </w:r>
-      <w:r>
-        <w:t>:</w:t>
-      </w:r>
-      <w:r>
-        <w:t xml:space="preserve"> </w:t>
-      </w:r>
-      <w:r>
-        <w:t>Provides flexibility to change file processing strategies without modifying the client code.</w:t>
-      </w:r>
-    </w:p>
-    <w:p>
-      <w:r>
-        <w:t>Promotes the open/closed principle by allowing new file formats to be added without changing existing code.</w:t>
-      </w:r>
-    </w:p>
-    <w:p>
-      <w:r>
-        <w:rPr>
-          <w:b/>
-        </w:rPr>
-        <w:t>Cons</w:t>
-      </w:r>
-      <w:r>
-        <w:t>:</w:t>
-      </w:r>
-      <w:r>
-        <w:t xml:space="preserve"> </w:t>
-      </w:r>
-      <w:r>
-        <w:t>The strategy interface can become large or complex if there are too many different file formats to support.</w:t>
-      </w:r>
-    </w:p>
-    <w:bookmarkEnd w:id="0"/>
-    <w:p/>
+      <w:bookmarkEnd w:id="0"/>
+    </w:p>
     <w:sectPr>
-      <w:headerReference w:type="default" r:id="rId7"/>
+      <w:headerReference w:type="default" r:id="rId9"/>
       <w:pgSz w:w="12240" w:h="15840"/>
       <w:pgMar w:top="1440" w:right="1440" w:bottom="1440" w:left="1440" w:header="720" w:footer="720" w:gutter="0"/>
       <w:cols w:space="720"/>
@@ -525,6 +750,184 @@
     </w:lvl>
   </w:abstractNum>
   <w:abstractNum w:abstractNumId="1" w15:restartNumberingAfterBreak="0">
+    <w:nsid w:val="23B21642"/>
+    <w:multiLevelType w:val="hybridMultilevel"/>
+    <w:tmpl w:val="44027066"/>
+    <w:lvl w:ilvl="0" w:tplc="0409000F">
+      <w:start w:val="1"/>
+      <w:numFmt w:val="decimal"/>
+      <w:lvlText w:val="%1."/>
+      <w:lvlJc w:val="left"/>
+      <w:pPr>
+        <w:ind w:left="720" w:hanging="360"/>
+      </w:pPr>
+    </w:lvl>
+    <w:lvl w:ilvl="1" w:tplc="04090019" w:tentative="1">
+      <w:start w:val="1"/>
+      <w:numFmt w:val="lowerLetter"/>
+      <w:lvlText w:val="%2."/>
+      <w:lvlJc w:val="left"/>
+      <w:pPr>
+        <w:ind w:left="1440" w:hanging="360"/>
+      </w:pPr>
+    </w:lvl>
+    <w:lvl w:ilvl="2" w:tplc="0409001B" w:tentative="1">
+      <w:start w:val="1"/>
+      <w:numFmt w:val="lowerRoman"/>
+      <w:lvlText w:val="%3."/>
+      <w:lvlJc w:val="right"/>
+      <w:pPr>
+        <w:ind w:left="2160" w:hanging="180"/>
+      </w:pPr>
+    </w:lvl>
+    <w:lvl w:ilvl="3" w:tplc="0409000F" w:tentative="1">
+      <w:start w:val="1"/>
+      <w:numFmt w:val="decimal"/>
+      <w:lvlText w:val="%4."/>
+      <w:lvlJc w:val="left"/>
+      <w:pPr>
+        <w:ind w:left="2880" w:hanging="360"/>
+      </w:pPr>
+    </w:lvl>
+    <w:lvl w:ilvl="4" w:tplc="04090019" w:tentative="1">
+      <w:start w:val="1"/>
+      <w:numFmt w:val="lowerLetter"/>
+      <w:lvlText w:val="%5."/>
+      <w:lvlJc w:val="left"/>
+      <w:pPr>
+        <w:ind w:left="3600" w:hanging="360"/>
+      </w:pPr>
+    </w:lvl>
+    <w:lvl w:ilvl="5" w:tplc="0409001B" w:tentative="1">
+      <w:start w:val="1"/>
+      <w:numFmt w:val="lowerRoman"/>
+      <w:lvlText w:val="%6."/>
+      <w:lvlJc w:val="right"/>
+      <w:pPr>
+        <w:ind w:left="4320" w:hanging="180"/>
+      </w:pPr>
+    </w:lvl>
+    <w:lvl w:ilvl="6" w:tplc="0409000F" w:tentative="1">
+      <w:start w:val="1"/>
+      <w:numFmt w:val="decimal"/>
+      <w:lvlText w:val="%7."/>
+      <w:lvlJc w:val="left"/>
+      <w:pPr>
+        <w:ind w:left="5040" w:hanging="360"/>
+      </w:pPr>
+    </w:lvl>
+    <w:lvl w:ilvl="7" w:tplc="04090019" w:tentative="1">
+      <w:start w:val="1"/>
+      <w:numFmt w:val="lowerLetter"/>
+      <w:lvlText w:val="%8."/>
+      <w:lvlJc w:val="left"/>
+      <w:pPr>
+        <w:ind w:left="5760" w:hanging="360"/>
+      </w:pPr>
+    </w:lvl>
+    <w:lvl w:ilvl="8" w:tplc="0409001B" w:tentative="1">
+      <w:start w:val="1"/>
+      <w:numFmt w:val="lowerRoman"/>
+      <w:lvlText w:val="%9."/>
+      <w:lvlJc w:val="right"/>
+      <w:pPr>
+        <w:ind w:left="6480" w:hanging="180"/>
+      </w:pPr>
+    </w:lvl>
+  </w:abstractNum>
+  <w:abstractNum w:abstractNumId="2" w15:restartNumberingAfterBreak="0">
+    <w:nsid w:val="2C864FA1"/>
+    <w:multiLevelType w:val="hybridMultilevel"/>
+    <w:tmpl w:val="770689C0"/>
+    <w:lvl w:ilvl="0" w:tplc="0409000F">
+      <w:start w:val="1"/>
+      <w:numFmt w:val="decimal"/>
+      <w:lvlText w:val="%1."/>
+      <w:lvlJc w:val="left"/>
+      <w:pPr>
+        <w:ind w:left="720" w:hanging="360"/>
+      </w:pPr>
+      <w:rPr>
+        <w:rFonts w:hint="default"/>
+      </w:rPr>
+    </w:lvl>
+    <w:lvl w:ilvl="1" w:tplc="0B52CC34">
+      <w:start w:val="1"/>
+      <w:numFmt w:val="lowerLetter"/>
+      <w:lvlText w:val="%2."/>
+      <w:lvlJc w:val="left"/>
+      <w:pPr>
+        <w:ind w:left="1440" w:hanging="360"/>
+      </w:pPr>
+      <w:rPr>
+        <w:rFonts w:hint="default"/>
+      </w:rPr>
+    </w:lvl>
+    <w:lvl w:ilvl="2" w:tplc="0409001B">
+      <w:start w:val="1"/>
+      <w:numFmt w:val="lowerRoman"/>
+      <w:lvlText w:val="%3."/>
+      <w:lvlJc w:val="right"/>
+      <w:pPr>
+        <w:ind w:left="2160" w:hanging="180"/>
+      </w:pPr>
+    </w:lvl>
+    <w:lvl w:ilvl="3" w:tplc="0409000F" w:tentative="1">
+      <w:start w:val="1"/>
+      <w:numFmt w:val="decimal"/>
+      <w:lvlText w:val="%4."/>
+      <w:lvlJc w:val="left"/>
+      <w:pPr>
+        <w:ind w:left="2880" w:hanging="360"/>
+      </w:pPr>
+    </w:lvl>
+    <w:lvl w:ilvl="4" w:tplc="04090019" w:tentative="1">
+      <w:start w:val="1"/>
+      <w:numFmt w:val="lowerLetter"/>
+      <w:lvlText w:val="%5."/>
+      <w:lvlJc w:val="left"/>
+      <w:pPr>
+        <w:ind w:left="3600" w:hanging="360"/>
+      </w:pPr>
+    </w:lvl>
+    <w:lvl w:ilvl="5" w:tplc="0409001B" w:tentative="1">
+      <w:start w:val="1"/>
+      <w:numFmt w:val="lowerRoman"/>
+      <w:lvlText w:val="%6."/>
+      <w:lvlJc w:val="right"/>
+      <w:pPr>
+        <w:ind w:left="4320" w:hanging="180"/>
+      </w:pPr>
+    </w:lvl>
+    <w:lvl w:ilvl="6" w:tplc="0409000F" w:tentative="1">
+      <w:start w:val="1"/>
+      <w:numFmt w:val="decimal"/>
+      <w:lvlText w:val="%7."/>
+      <w:lvlJc w:val="left"/>
+      <w:pPr>
+        <w:ind w:left="5040" w:hanging="360"/>
+      </w:pPr>
+    </w:lvl>
+    <w:lvl w:ilvl="7" w:tplc="04090019" w:tentative="1">
+      <w:start w:val="1"/>
+      <w:numFmt w:val="lowerLetter"/>
+      <w:lvlText w:val="%8."/>
+      <w:lvlJc w:val="left"/>
+      <w:pPr>
+        <w:ind w:left="5760" w:hanging="360"/>
+      </w:pPr>
+    </w:lvl>
+    <w:lvl w:ilvl="8" w:tplc="0409001B" w:tentative="1">
+      <w:start w:val="1"/>
+      <w:numFmt w:val="lowerRoman"/>
+      <w:lvlText w:val="%9."/>
+      <w:lvlJc w:val="right"/>
+      <w:pPr>
+        <w:ind w:left="6480" w:hanging="180"/>
+      </w:pPr>
+    </w:lvl>
+  </w:abstractNum>
+  <w:abstractNum w:abstractNumId="3" w15:restartNumberingAfterBreak="0">
     <w:nsid w:val="3ADC475E"/>
     <w:multiLevelType w:val="multilevel"/>
     <w:tmpl w:val="6E7CFFDE"/>
@@ -673,7 +1076,7 @@
       </w:rPr>
     </w:lvl>
   </w:abstractNum>
-  <w:abstractNum w:abstractNumId="2" w15:restartNumberingAfterBreak="0">
+  <w:abstractNum w:abstractNumId="4" w15:restartNumberingAfterBreak="0">
     <w:nsid w:val="4E7531A0"/>
     <w:multiLevelType w:val="multilevel"/>
     <w:tmpl w:val="F948C0D8"/>
@@ -822,7 +1225,7 @@
       </w:rPr>
     </w:lvl>
   </w:abstractNum>
-  <w:abstractNum w:abstractNumId="3" w15:restartNumberingAfterBreak="0">
+  <w:abstractNum w:abstractNumId="5" w15:restartNumberingAfterBreak="0">
     <w:nsid w:val="50C670D0"/>
     <w:multiLevelType w:val="multilevel"/>
     <w:tmpl w:val="566022F4"/>
@@ -971,7 +1374,7 @@
       </w:rPr>
     </w:lvl>
   </w:abstractNum>
-  <w:abstractNum w:abstractNumId="4" w15:restartNumberingAfterBreak="0">
+  <w:abstractNum w:abstractNumId="6" w15:restartNumberingAfterBreak="0">
     <w:nsid w:val="60B843F4"/>
     <w:multiLevelType w:val="multilevel"/>
     <w:tmpl w:val="605C23F6"/>
@@ -1124,16 +1527,22 @@
     <w:abstractNumId w:val="0"/>
   </w:num>
   <w:num w:numId="2">
+    <w:abstractNumId w:val="5"/>
+  </w:num>
+  <w:num w:numId="3">
     <w:abstractNumId w:val="3"/>
   </w:num>
-  <w:num w:numId="3">
+  <w:num w:numId="4">
+    <w:abstractNumId w:val="4"/>
+  </w:num>
+  <w:num w:numId="5">
+    <w:abstractNumId w:val="6"/>
+  </w:num>
+  <w:num w:numId="6">
     <w:abstractNumId w:val="1"/>
   </w:num>
-  <w:num w:numId="4">
+  <w:num w:numId="7">
     <w:abstractNumId w:val="2"/>
-  </w:num>
-  <w:num w:numId="5">
-    <w:abstractNumId w:val="4"/>
   </w:num>
 </w:numbering>
 </file>
@@ -1647,6 +2056,40 @@
     <w:uiPriority w:val="99"/>
     <w:rsid w:val="002D7664"/>
   </w:style>
+  <w:style w:type="paragraph" w:styleId="ListParagraph">
+    <w:name w:val="List Paragraph"/>
+    <w:basedOn w:val="Normal"/>
+    <w:uiPriority w:val="34"/>
+    <w:qFormat/>
+    <w:rsid w:val="006A4B01"/>
+    <w:pPr>
+      <w:ind w:left="720"/>
+      <w:contextualSpacing/>
+    </w:pPr>
+  </w:style>
+  <w:style w:type="character" w:styleId="Hyperlink">
+    <w:name w:val="Hyperlink"/>
+    <w:basedOn w:val="DefaultParagraphFont"/>
+    <w:uiPriority w:val="99"/>
+    <w:unhideWhenUsed/>
+    <w:rsid w:val="00DD491E"/>
+    <w:rPr>
+      <w:color w:val="0563C1" w:themeColor="hyperlink"/>
+      <w:u w:val="single"/>
+    </w:rPr>
+  </w:style>
+  <w:style w:type="character" w:styleId="UnresolvedMention">
+    <w:name w:val="Unresolved Mention"/>
+    <w:basedOn w:val="DefaultParagraphFont"/>
+    <w:uiPriority w:val="99"/>
+    <w:semiHidden/>
+    <w:unhideWhenUsed/>
+    <w:rsid w:val="00DD491E"/>
+    <w:rPr>
+      <w:color w:val="605E5C"/>
+      <w:shd w:val="clear" w:color="auto" w:fill="E1DFDD"/>
+    </w:rPr>
+  </w:style>
 </w:styles>
 </file>
 

</xml_diff>